<commit_message>
mvp for meeting with Bruce
</commit_message>
<xml_diff>
--- a/lessons/python/lessonplans/python-functions.docx
+++ b/lessons/python/lessonplans/python-functions.docx
@@ -118,13 +118,7 @@
         </w:numPr>
       </w:pPr>
       <w:r>
-        <w:t xml:space="preserve">Closing brackets where parameters are passed through </w:t>
-      </w:r>
-      <w:r>
-        <w:t xml:space="preserve">– </w:t>
-      </w:r>
-      <w:r>
-        <w:t>empty if none</w:t>
+        <w:t>Closing brackets where parameters are passed through – empty if none</w:t>
       </w:r>
     </w:p>
     <w:p/>
@@ -175,16 +169,7 @@
           <w:sz w:val="24"/>
           <w:szCs w:val="24"/>
         </w:rPr>
-        <w:t xml:space="preserve"> – </w:t>
-      </w:r>
-      <w:r>
-        <w:rPr>
-          <w:b/>
-          <w:bCs/>
-          <w:sz w:val="24"/>
-          <w:szCs w:val="24"/>
-        </w:rPr>
-        <w:t>Calling a Function</w:t>
+        <w:t xml:space="preserve"> – Calling a Function</w:t>
       </w:r>
     </w:p>
     <w:p>
@@ -233,21 +218,7 @@
       </w:pPr>
       <w:r>
         <w:tab/>
-      </w:r>
-      <w:r>
-        <w:t xml:space="preserve">def </w:t>
-      </w:r>
-      <w:r>
-        <w:t>square</w:t>
-      </w:r>
-      <w:r>
-        <w:t>(</w:t>
-      </w:r>
-      <w:r>
-        <w:t>x</w:t>
-      </w:r>
-      <w:r>
-        <w:t>):</w:t>
+        <w:t>def square(x):</w:t>
       </w:r>
     </w:p>
     <w:p>
@@ -268,13 +239,7 @@
       </w:pPr>
       <w:r>
         <w:tab/>
-        <w:t>number_yet_to_be_squared = square(</w:t>
-      </w:r>
-      <w:r>
-        <w:t>number_yet_to_be_squared</w:t>
-      </w:r>
-      <w:r>
-        <w:t>)</w:t>
+        <w:t>number_yet_to_be_squared = square(number_yet_to_be_squared)</w:t>
       </w:r>
     </w:p>
     <w:p>
@@ -1032,6 +997,46 @@
     <w:name w:val="Normal"/>
     <w:qFormat/>
   </w:style>
+  <w:style w:type="paragraph" w:styleId="Heading2">
+    <w:name w:val="heading 2"/>
+    <w:basedOn w:val="Normal"/>
+    <w:link w:val="Heading2Char"/>
+    <w:uiPriority w:val="9"/>
+    <w:qFormat/>
+    <w:rsid w:val="0008052A"/>
+    <w:pPr>
+      <w:spacing w:before="100" w:beforeAutospacing="1" w:after="100" w:afterAutospacing="1" w:line="240" w:lineRule="auto"/>
+      <w:outlineLvl w:val="1"/>
+    </w:pPr>
+    <w:rPr>
+      <w:rFonts w:ascii="Times New Roman" w:eastAsia="Times New Roman" w:hAnsi="Times New Roman" w:cs="Times New Roman"/>
+      <w:b/>
+      <w:bCs/>
+      <w:sz w:val="36"/>
+      <w:szCs w:val="36"/>
+      <w:lang w:eastAsia="en-CA"/>
+    </w:rPr>
+  </w:style>
+  <w:style w:type="paragraph" w:styleId="Heading6">
+    <w:name w:val="heading 6"/>
+    <w:basedOn w:val="Normal"/>
+    <w:link w:val="Heading6Char"/>
+    <w:uiPriority w:val="9"/>
+    <w:qFormat/>
+    <w:rsid w:val="0008052A"/>
+    <w:pPr>
+      <w:spacing w:before="100" w:beforeAutospacing="1" w:after="100" w:afterAutospacing="1" w:line="240" w:lineRule="auto"/>
+      <w:outlineLvl w:val="5"/>
+    </w:pPr>
+    <w:rPr>
+      <w:rFonts w:ascii="Times New Roman" w:eastAsia="Times New Roman" w:hAnsi="Times New Roman" w:cs="Times New Roman"/>
+      <w:b/>
+      <w:bCs/>
+      <w:sz w:val="15"/>
+      <w:szCs w:val="15"/>
+      <w:lang w:eastAsia="en-CA"/>
+    </w:rPr>
+  </w:style>
   <w:style w:type="character" w:default="1" w:styleId="DefaultParagraphFont">
     <w:name w:val="Default Paragraph Font"/>
     <w:uiPriority w:val="1"/>
@@ -1069,6 +1074,165 @@
       <w:ind w:left="720"/>
       <w:contextualSpacing/>
     </w:pPr>
+  </w:style>
+  <w:style w:type="character" w:customStyle="1" w:styleId="Heading2Char">
+    <w:name w:val="Heading 2 Char"/>
+    <w:basedOn w:val="DefaultParagraphFont"/>
+    <w:link w:val="Heading2"/>
+    <w:uiPriority w:val="9"/>
+    <w:rsid w:val="0008052A"/>
+    <w:rPr>
+      <w:rFonts w:ascii="Times New Roman" w:eastAsia="Times New Roman" w:hAnsi="Times New Roman" w:cs="Times New Roman"/>
+      <w:b/>
+      <w:bCs/>
+      <w:sz w:val="36"/>
+      <w:szCs w:val="36"/>
+      <w:lang w:eastAsia="en-CA"/>
+    </w:rPr>
+  </w:style>
+  <w:style w:type="character" w:customStyle="1" w:styleId="Heading6Char">
+    <w:name w:val="Heading 6 Char"/>
+    <w:basedOn w:val="DefaultParagraphFont"/>
+    <w:link w:val="Heading6"/>
+    <w:uiPriority w:val="9"/>
+    <w:rsid w:val="0008052A"/>
+    <w:rPr>
+      <w:rFonts w:ascii="Times New Roman" w:eastAsia="Times New Roman" w:hAnsi="Times New Roman" w:cs="Times New Roman"/>
+      <w:b/>
+      <w:bCs/>
+      <w:sz w:val="15"/>
+      <w:szCs w:val="15"/>
+      <w:lang w:eastAsia="en-CA"/>
+    </w:rPr>
+  </w:style>
+  <w:style w:type="paragraph" w:customStyle="1" w:styleId="d-flex">
+    <w:name w:val="d-flex"/>
+    <w:basedOn w:val="Normal"/>
+    <w:rsid w:val="0008052A"/>
+    <w:pPr>
+      <w:spacing w:before="100" w:beforeAutospacing="1" w:after="100" w:afterAutospacing="1" w:line="240" w:lineRule="auto"/>
+    </w:pPr>
+    <w:rPr>
+      <w:rFonts w:ascii="Times New Roman" w:eastAsia="Times New Roman" w:hAnsi="Times New Roman" w:cs="Times New Roman"/>
+      <w:sz w:val="24"/>
+      <w:szCs w:val="24"/>
+      <w:lang w:eastAsia="en-CA"/>
+    </w:rPr>
+  </w:style>
+  <w:style w:type="paragraph" w:customStyle="1" w:styleId="text-white">
+    <w:name w:val="text-white"/>
+    <w:basedOn w:val="Normal"/>
+    <w:rsid w:val="0008052A"/>
+    <w:pPr>
+      <w:spacing w:before="100" w:beforeAutospacing="1" w:after="100" w:afterAutospacing="1" w:line="240" w:lineRule="auto"/>
+    </w:pPr>
+    <w:rPr>
+      <w:rFonts w:ascii="Times New Roman" w:eastAsia="Times New Roman" w:hAnsi="Times New Roman" w:cs="Times New Roman"/>
+      <w:sz w:val="24"/>
+      <w:szCs w:val="24"/>
+      <w:lang w:eastAsia="en-CA"/>
+    </w:rPr>
+  </w:style>
+  <w:style w:type="character" w:styleId="Hyperlink">
+    <w:name w:val="Hyperlink"/>
+    <w:basedOn w:val="DefaultParagraphFont"/>
+    <w:uiPriority w:val="99"/>
+    <w:unhideWhenUsed/>
+    <w:rsid w:val="0008052A"/>
+    <w:rPr>
+      <w:color w:val="0000FF"/>
+      <w:u w:val="single"/>
+    </w:rPr>
+  </w:style>
+  <w:style w:type="character" w:customStyle="1" w:styleId="code-text">
+    <w:name w:val="code-text"/>
+    <w:basedOn w:val="DefaultParagraphFont"/>
+    <w:rsid w:val="0008052A"/>
+  </w:style>
+  <w:style w:type="paragraph" w:styleId="HTMLPreformatted">
+    <w:name w:val="HTML Preformatted"/>
+    <w:basedOn w:val="Normal"/>
+    <w:link w:val="HTMLPreformattedChar"/>
+    <w:uiPriority w:val="99"/>
+    <w:semiHidden/>
+    <w:unhideWhenUsed/>
+    <w:rsid w:val="0008052A"/>
+    <w:pPr>
+      <w:tabs>
+        <w:tab w:val="left" w:pos="916"/>
+        <w:tab w:val="left" w:pos="1832"/>
+        <w:tab w:val="left" w:pos="2748"/>
+        <w:tab w:val="left" w:pos="3664"/>
+        <w:tab w:val="left" w:pos="4580"/>
+        <w:tab w:val="left" w:pos="5496"/>
+        <w:tab w:val="left" w:pos="6412"/>
+        <w:tab w:val="left" w:pos="7328"/>
+        <w:tab w:val="left" w:pos="8244"/>
+        <w:tab w:val="left" w:pos="9160"/>
+        <w:tab w:val="left" w:pos="10076"/>
+        <w:tab w:val="left" w:pos="10992"/>
+        <w:tab w:val="left" w:pos="11908"/>
+        <w:tab w:val="left" w:pos="12824"/>
+        <w:tab w:val="left" w:pos="13740"/>
+        <w:tab w:val="left" w:pos="14656"/>
+      </w:tabs>
+      <w:spacing w:after="0" w:line="240" w:lineRule="auto"/>
+    </w:pPr>
+    <w:rPr>
+      <w:rFonts w:ascii="Courier New" w:eastAsia="Times New Roman" w:hAnsi="Courier New" w:cs="Courier New"/>
+      <w:sz w:val="20"/>
+      <w:szCs w:val="20"/>
+      <w:lang w:eastAsia="en-CA"/>
+    </w:rPr>
+  </w:style>
+  <w:style w:type="character" w:customStyle="1" w:styleId="HTMLPreformattedChar">
+    <w:name w:val="HTML Preformatted Char"/>
+    <w:basedOn w:val="DefaultParagraphFont"/>
+    <w:link w:val="HTMLPreformatted"/>
+    <w:uiPriority w:val="99"/>
+    <w:semiHidden/>
+    <w:rsid w:val="0008052A"/>
+    <w:rPr>
+      <w:rFonts w:ascii="Courier New" w:eastAsia="Times New Roman" w:hAnsi="Courier New" w:cs="Courier New"/>
+      <w:sz w:val="20"/>
+      <w:szCs w:val="20"/>
+      <w:lang w:eastAsia="en-CA"/>
+    </w:rPr>
+  </w:style>
+  <w:style w:type="character" w:customStyle="1" w:styleId="kwd">
+    <w:name w:val="kwd"/>
+    <w:basedOn w:val="DefaultParagraphFont"/>
+    <w:rsid w:val="0008052A"/>
+  </w:style>
+  <w:style w:type="character" w:customStyle="1" w:styleId="pln">
+    <w:name w:val="pln"/>
+    <w:basedOn w:val="DefaultParagraphFont"/>
+    <w:rsid w:val="0008052A"/>
+  </w:style>
+  <w:style w:type="character" w:customStyle="1" w:styleId="pun">
+    <w:name w:val="pun"/>
+    <w:basedOn w:val="DefaultParagraphFont"/>
+    <w:rsid w:val="0008052A"/>
+  </w:style>
+  <w:style w:type="character" w:customStyle="1" w:styleId="str">
+    <w:name w:val="str"/>
+    <w:basedOn w:val="DefaultParagraphFont"/>
+    <w:rsid w:val="0008052A"/>
+  </w:style>
+  <w:style w:type="character" w:customStyle="1" w:styleId="com">
+    <w:name w:val="com"/>
+    <w:basedOn w:val="DefaultParagraphFont"/>
+    <w:rsid w:val="0008052A"/>
+  </w:style>
+  <w:style w:type="character" w:customStyle="1" w:styleId="typ">
+    <w:name w:val="typ"/>
+    <w:basedOn w:val="DefaultParagraphFont"/>
+    <w:rsid w:val="0008052A"/>
+  </w:style>
+  <w:style w:type="character" w:customStyle="1" w:styleId="lit">
+    <w:name w:val="lit"/>
+    <w:basedOn w:val="DefaultParagraphFont"/>
+    <w:rsid w:val="0008052A"/>
   </w:style>
 </w:styles>
 </file>

</xml_diff>